<commit_message>
update readme & report
</commit_message>
<xml_diff>
--- a/report/report-Team04.docx
+++ b/report/report-Team04.docx
@@ -692,7 +692,19 @@
               <w:rPr>
                 <w:rFonts w:ascii="Times New Roman" w:hAnsi="Times New Roman" w:cs="Times New Roman"/>
               </w:rPr>
-              <w:t>- Checking for any necessary bug fixes in the code &amp; clean the diagrams</w:t>
+              <w:t xml:space="preserve">- </w:t>
+            </w:r>
+            <w:r>
+              <w:rPr>
+                <w:rFonts w:ascii="Times New Roman" w:hAnsi="Times New Roman" w:cs="Times New Roman"/>
+              </w:rPr>
+              <w:t>Test the code for bugs</w:t>
+            </w:r>
+            <w:r>
+              <w:rPr>
+                <w:rFonts w:ascii="Times New Roman" w:hAnsi="Times New Roman" w:cs="Times New Roman"/>
+              </w:rPr>
+              <w:t xml:space="preserve"> &amp; clean the diagrams</w:t>
             </w:r>
           </w:p>
           <w:p>
@@ -926,6 +938,7 @@
         <w:rPr>
           <w:rFonts w:ascii="Times New Roman" w:hAnsi="Times New Roman" w:cs="Times New Roman"/>
         </w:rPr>
+        <w:lastRenderedPageBreak/>
         <w:t>The gameboard consists of 10 squares, divided into 2 rows, and 2 half-circle on the 2 ends of the board. Initially, each square has 5 small gems, and each half-circle has 1 big gem. Each small gem equals 1 point, and each big gem equals 5 points.</w:t>
       </w:r>
     </w:p>

</xml_diff>

<commit_message>
update slides + report
</commit_message>
<xml_diff>
--- a/report/report-Team04.docx
+++ b/report/report-Team04.docx
@@ -2737,6 +2737,39 @@
         </w:drawing>
       </w:r>
     </w:p>
+    <w:p/>
+    <w:p>
+      <w:pPr>
+        <w:rPr>
+          <w:rFonts w:ascii="Times New Roman" w:hAnsi="Times New Roman" w:cs="Times New Roman"/>
+          <w:kern w:val="0"/>
+        </w:rPr>
+      </w:pPr>
+      <w:r>
+        <w:rPr>
+          <w:rFonts w:ascii="Times New Roman" w:hAnsi="Times New Roman" w:cs="Times New Roman"/>
+          <w:kern w:val="0"/>
+        </w:rPr>
+        <w:t xml:space="preserve">- Classes in package controls (like Player, Board, and Game) use </w:t>
+      </w:r>
+      <w:r>
+        <w:rPr>
+          <w:rFonts w:ascii="Times New Roman" w:hAnsi="Times New Roman" w:cs="Times New Roman"/>
+          <w:b/>
+          <w:bCs/>
+          <w:kern w:val="0"/>
+        </w:rPr>
+        <w:t>encapsulation</w:t>
+      </w:r>
+      <w:r>
+        <w:rPr>
+          <w:rFonts w:ascii="Times New Roman" w:hAnsi="Times New Roman" w:cs="Times New Roman"/>
+          <w:kern w:val="0"/>
+        </w:rPr>
+        <w:t xml:space="preserve"> to protect private data. The properties of these classes are usually declared as private or protected, accessible only through public getter and setter methods. This ensures that data is only accessed and changed according to the rules defined by the class. The classes in the GUI package (like GameCanvas, PlayerDrawer, HelpPage, MainMenu, and MainWindow) similarly use encapsulation to manage and protect UI elements. The Board, Player, and Game classes have public methods to access and change data in their respective objects. For example, Board has getCells() method to access a list of cells, Player has getPoint() and setPoint() methods to access and set player's score.</w:t>
+      </w:r>
+    </w:p>
+    <w:p/>
     <w:p>
       <w:r>
         <w:rPr>
@@ -2777,8 +2810,6 @@
       <w:r>
         <w:rPr>
           <w:rFonts w:ascii="Times New Roman" w:eastAsia="Times New Roman" w:hAnsi="Times New Roman" w:cs="Times New Roman"/>
-          <w:i/>
-          <w:iCs/>
         </w:rPr>
         <w:t>- Stone class: the basic class to create stones in the game. This class has a property `value` to store the value of the rock and a method `getValue()` to return the value of the rock.</w:t>
       </w:r>
@@ -2787,9 +2818,8 @@
       <w:r>
         <w:rPr>
           <w:rFonts w:ascii="Times New Roman" w:eastAsia="Times New Roman" w:hAnsi="Times New Roman" w:cs="Times New Roman"/>
-          <w:i/>
-          <w:iCs/>
-        </w:rPr>
+        </w:rPr>
+        <w:lastRenderedPageBreak/>
         <w:t>- SmallGem class: class inheriting from Stone class to create small stones. This class initializes the value of stone to 1.</w:t>
       </w:r>
     </w:p>
@@ -2797,8 +2827,6 @@
       <w:r>
         <w:rPr>
           <w:rFonts w:ascii="Times New Roman" w:eastAsia="Times New Roman" w:hAnsi="Times New Roman" w:cs="Times New Roman"/>
-          <w:i/>
-          <w:iCs/>
         </w:rPr>
         <w:t>- BigGem class: class inheriting from Stone class to create large stones. This class initializes the value of stone to 5.</w:t>
       </w:r>
@@ -2807,8 +2835,6 @@
       <w:r>
         <w:rPr>
           <w:rFonts w:ascii="Times New Roman" w:eastAsia="Times New Roman" w:hAnsi="Times New Roman" w:cs="Times New Roman"/>
-          <w:i/>
-          <w:iCs/>
         </w:rPr>
         <w:t>- BoardCell class: class to create tiles on the chessboard. This class has a property `stonesInCell` to store a list of stones in the cell and a method `getStonesInCell()` to return a list of stones in the cell, a method `getNumberOfStones()` to return the number of stones in the cell. , and the `getPoint()` method to calculate the total score of the stones in the cell.</w:t>
       </w:r>
@@ -2817,8 +2843,6 @@
       <w:r>
         <w:rPr>
           <w:rFonts w:ascii="Times New Roman" w:eastAsia="Times New Roman" w:hAnsi="Times New Roman" w:cs="Times New Roman"/>
-          <w:i/>
-          <w:iCs/>
         </w:rPr>
         <w:t>- Board class: class to create chessboard. This class has a property `cells` to store a list of tiles on the chessboard and a `getCell()` method to return the cell at a specific position, a `move()` method to move the stones from one cell to another, and the `getQuanPlayer()` method returns the current player.</w:t>
       </w:r>
@@ -2830,7 +2854,6 @@
           <w:i/>
           <w:iCs/>
         </w:rPr>
-        <w:lastRenderedPageBreak/>
         <w:t xml:space="preserve"> </w:t>
       </w:r>
     </w:p>
@@ -2881,10 +2904,20 @@
       <w:r>
         <w:rPr>
           <w:rFonts w:ascii="Times New Roman" w:eastAsia="Times New Roman" w:hAnsi="Times New Roman" w:cs="Times New Roman"/>
-          <w:i/>
-          <w:iCs/>
-        </w:rPr>
-        <w:t>- Player class: class to create players. This class has a property `name` to store the player's name and a method `getName()` to return the player's name.  ### Package guide  - BoardDrawer class: class to draw chessboard. This class has a `draw()` method to draw a chessboard and related objects.</w:t>
+        </w:rPr>
+        <w:t>- Player class: class to create players. This class has a property `name` to store the player's name and a method `getName()` to return the player's name</w:t>
+      </w:r>
+      <w:r>
+        <w:rPr>
+          <w:rFonts w:ascii="Times New Roman" w:eastAsia="Times New Roman" w:hAnsi="Times New Roman" w:cs="Times New Roman"/>
+        </w:rPr>
+        <w:t>.</w:t>
+      </w:r>
+      <w:r>
+        <w:rPr>
+          <w:rFonts w:ascii="Times New Roman" w:eastAsia="Times New Roman" w:hAnsi="Times New Roman" w:cs="Times New Roman"/>
+        </w:rPr>
+        <w:t xml:space="preserve"> </w:t>
       </w:r>
     </w:p>
     <w:p>
@@ -2925,15 +2958,11 @@
       <w:pPr>
         <w:rPr>
           <w:rFonts w:ascii="Times New Roman" w:eastAsia="Times New Roman" w:hAnsi="Times New Roman" w:cs="Times New Roman"/>
-          <w:i/>
-          <w:iCs/>
-        </w:rPr>
-      </w:pPr>
-      <w:r>
-        <w:rPr>
-          <w:rFonts w:ascii="Times New Roman" w:eastAsia="Times New Roman" w:hAnsi="Times New Roman" w:cs="Times New Roman"/>
-          <w:i/>
-          <w:iCs/>
+        </w:rPr>
+      </w:pPr>
+      <w:r>
+        <w:rPr>
+          <w:rFonts w:ascii="Times New Roman" w:eastAsia="Times New Roman" w:hAnsi="Times New Roman" w:cs="Times New Roman"/>
         </w:rPr>
         <w:t>- MainProgram class: the main class of the game, containing the `main()` method to initialize the game and interface. In the `main()` method, you create a `Game` object and a `MainWindow` object, and then use an infinite loop to render the interface and play the game. In the loop, you use the `redraw()` method to redraw the interface and the `playGame()` method to play the game.</w:t>
       </w:r>
@@ -2992,6 +3021,7 @@
     </w:p>
     <w:p>
       <w:pPr>
+        <w:jc w:val="center"/>
         <w:rPr>
           <w:rFonts w:ascii="Times New Roman" w:eastAsia="Times New Roman" w:hAnsi="Times New Roman" w:cs="Times New Roman"/>
           <w:i/>
@@ -3006,9 +3036,9 @@
           <w:noProof/>
         </w:rPr>
         <w:drawing>
-          <wp:inline distT="0" distB="0" distL="0" distR="0" wp14:anchorId="2E64205C" wp14:editId="26839BAA">
-            <wp:extent cx="5943600" cy="4206875"/>
-            <wp:effectExtent l="0" t="0" r="0" b="0"/>
+          <wp:inline distT="0" distB="0" distL="0" distR="0" wp14:anchorId="2E64205C" wp14:editId="1318F5F7">
+            <wp:extent cx="4557508" cy="3225800"/>
+            <wp:effectExtent l="0" t="0" r="1905" b="0"/>
             <wp:docPr id="1319094934" name="Picture 1319094934"/>
             <wp:cNvGraphicFramePr>
               <a:graphicFrameLocks xmlns:a="http://schemas.openxmlformats.org/drawingml/2006/main" noChangeAspect="1"/>
@@ -3035,7 +3065,7 @@
                   <pic:spPr>
                     <a:xfrm>
                       <a:off x="0" y="0"/>
-                      <a:ext cx="5943600" cy="4206875"/>
+                      <a:ext cx="4689887" cy="3319498"/>
                     </a:xfrm>
                     <a:prstGeom prst="rect">
                       <a:avLst/>
@@ -3052,26 +3082,47 @@
       <w:pPr>
         <w:rPr>
           <w:rFonts w:ascii="Times New Roman" w:hAnsi="Times New Roman" w:cs="Times New Roman"/>
-          <w:i/>
-          <w:iCs/>
-        </w:rPr>
-      </w:pPr>
-    </w:p>
-    <w:p>
-      <w:pPr>
-        <w:rPr>
-          <w:rFonts w:ascii="Times New Roman" w:hAnsi="Times New Roman" w:cs="Times New Roman"/>
-          <w:i/>
-          <w:iCs/>
-        </w:rPr>
-      </w:pPr>
-    </w:p>
-    <w:p>
-      <w:r>
-        <w:rPr>
-          <w:rFonts w:ascii="Times New Roman" w:eastAsia="Times New Roman" w:hAnsi="Times New Roman" w:cs="Times New Roman"/>
-          <w:i/>
-          <w:iCs/>
+        </w:rPr>
+      </w:pPr>
+      <w:r>
+        <w:rPr>
+          <w:rFonts w:ascii="Times New Roman" w:hAnsi="Times New Roman" w:cs="Times New Roman"/>
+        </w:rPr>
+        <w:lastRenderedPageBreak/>
+        <w:t xml:space="preserve">Similarly, the classes in the GUI package, such as GameCanvas, PlayerDrawer, HelpPage, MainMenu, and MainWindow, also utilize </w:t>
+      </w:r>
+      <w:r>
+        <w:rPr>
+          <w:rFonts w:ascii="Times New Roman" w:hAnsi="Times New Roman" w:cs="Times New Roman"/>
+          <w:b/>
+          <w:bCs/>
+        </w:rPr>
+        <w:t>encapsulation</w:t>
+      </w:r>
+      <w:r>
+        <w:rPr>
+          <w:rFonts w:ascii="Times New Roman" w:hAnsi="Times New Roman" w:cs="Times New Roman"/>
+        </w:rPr>
+        <w:t xml:space="preserve"> to manage and protect UI elements.</w:t>
+      </w:r>
+      <w:r>
+        <w:rPr>
+          <w:rFonts w:ascii="Times New Roman" w:hAnsi="Times New Roman" w:cs="Times New Roman"/>
+        </w:rPr>
+        <w:t xml:space="preserve"> Inheritance is used for PlayerDrawer and BoardDrawer classes.</w:t>
+      </w:r>
+    </w:p>
+    <w:p>
+      <w:pPr>
+        <w:rPr>
+          <w:rFonts w:ascii="Times New Roman" w:hAnsi="Times New Roman" w:cs="Times New Roman"/>
+        </w:rPr>
+      </w:pPr>
+    </w:p>
+    <w:p>
+      <w:r>
+        <w:rPr>
+          <w:rFonts w:ascii="Times New Roman" w:eastAsia="Times New Roman" w:hAnsi="Times New Roman" w:cs="Times New Roman"/>
         </w:rPr>
         <w:t>- Drawer class: class to draw. This is an abstract class and has no concrete methods.</w:t>
       </w:r>
@@ -3080,10 +3131,7 @@
       <w:r>
         <w:rPr>
           <w:rFonts w:ascii="Times New Roman" w:eastAsia="Times New Roman" w:hAnsi="Times New Roman" w:cs="Times New Roman"/>
-          <w:i/>
-          <w:iCs/>
-        </w:rPr>
-        <w:lastRenderedPageBreak/>
+        </w:rPr>
         <w:t>- GameCanvas class: class for drawing chessboards and related objects. This class has a `paintComponent()` method to draw objects.</w:t>
       </w:r>
     </w:p>
@@ -3091,15 +3139,11 @@
       <w:pPr>
         <w:rPr>
           <w:rFonts w:ascii="Times New Roman" w:eastAsia="Times New Roman" w:hAnsi="Times New Roman" w:cs="Times New Roman"/>
-          <w:i/>
-          <w:iCs/>
-        </w:rPr>
-      </w:pPr>
-      <w:r>
-        <w:rPr>
-          <w:rFonts w:ascii="Times New Roman" w:eastAsia="Times New Roman" w:hAnsi="Times New Roman" w:cs="Times New Roman"/>
-          <w:i/>
-          <w:iCs/>
+        </w:rPr>
+      </w:pPr>
+      <w:r>
+        <w:rPr>
+          <w:rFonts w:ascii="Times New Roman" w:eastAsia="Times New Roman" w:hAnsi="Times New Roman" w:cs="Times New Roman"/>
         </w:rPr>
         <w:t>- PlayerDrawer class: class to draw players. This class has a `draw()` method to draw player information.</w:t>
       </w:r>
@@ -3108,15 +3152,11 @@
       <w:pPr>
         <w:rPr>
           <w:rFonts w:ascii="Times New Roman" w:eastAsia="Times New Roman" w:hAnsi="Times New Roman" w:cs="Times New Roman"/>
-          <w:i/>
-          <w:iCs/>
-        </w:rPr>
-      </w:pPr>
-      <w:r>
-        <w:rPr>
-          <w:rFonts w:ascii="Times New Roman" w:eastAsia="Times New Roman" w:hAnsi="Times New Roman" w:cs="Times New Roman"/>
-          <w:i/>
-          <w:iCs/>
+        </w:rPr>
+      </w:pPr>
+      <w:r>
+        <w:rPr>
+          <w:rFonts w:ascii="Times New Roman" w:eastAsia="Times New Roman" w:hAnsi="Times New Roman" w:cs="Times New Roman"/>
         </w:rPr>
         <w:t>- HelpPage class: class to display the help page. This class has a `display()` method to display the help page.</w:t>
       </w:r>
@@ -3125,15 +3165,11 @@
       <w:pPr>
         <w:rPr>
           <w:rFonts w:ascii="Times New Roman" w:eastAsia="Times New Roman" w:hAnsi="Times New Roman" w:cs="Times New Roman"/>
-          <w:i/>
-          <w:iCs/>
-        </w:rPr>
-      </w:pPr>
-      <w:r>
-        <w:rPr>
-          <w:rFonts w:ascii="Times New Roman" w:eastAsia="Times New Roman" w:hAnsi="Times New Roman" w:cs="Times New Roman"/>
-          <w:i/>
-          <w:iCs/>
+        </w:rPr>
+      </w:pPr>
+      <w:r>
+        <w:rPr>
+          <w:rFonts w:ascii="Times New Roman" w:eastAsia="Times New Roman" w:hAnsi="Times New Roman" w:cs="Times New Roman"/>
         </w:rPr>
         <w:t>- MainMenu class: class to display the main menu. This class has a `display()` method to display the menu and a `getMode()` method to return the selected game mode.</w:t>
       </w:r>
@@ -3142,15 +3178,11 @@
       <w:pPr>
         <w:rPr>
           <w:rFonts w:ascii="Times New Roman" w:eastAsia="Times New Roman" w:hAnsi="Times New Roman" w:cs="Times New Roman"/>
-          <w:i/>
-          <w:iCs/>
-        </w:rPr>
-      </w:pPr>
-      <w:r>
-        <w:rPr>
-          <w:rFonts w:ascii="Times New Roman" w:eastAsia="Times New Roman" w:hAnsi="Times New Roman" w:cs="Times New Roman"/>
-          <w:i/>
-          <w:iCs/>
+        </w:rPr>
+      </w:pPr>
+      <w:r>
+        <w:rPr>
+          <w:rFonts w:ascii="Times New Roman" w:eastAsia="Times New Roman" w:hAnsi="Times New Roman" w:cs="Times New Roman"/>
         </w:rPr>
         <w:t xml:space="preserve">- MainWindow class: class to display the main interface of the game. This class has a property `game` to save the state of the game, a method `redraw()` to redraw the interface, a method `playGame()` to play the game, and other methods to handle events .  </w:t>
       </w:r>
@@ -3158,11 +3190,21 @@
     <w:p>
       <w:pPr>
         <w:rPr>
-          <w:rFonts w:ascii="Times New Roman" w:hAnsi="Times New Roman" w:cs="Times New Roman"/>
-          <w:i/>
-          <w:iCs/>
-        </w:rPr>
-      </w:pPr>
+          <w:rFonts w:ascii="Times New Roman" w:eastAsia="Times New Roman" w:hAnsi="Times New Roman" w:cs="Times New Roman"/>
+        </w:rPr>
+      </w:pPr>
+      <w:r>
+        <w:rPr>
+          <w:rFonts w:ascii="Times New Roman" w:eastAsia="Times New Roman" w:hAnsi="Times New Roman" w:cs="Times New Roman"/>
+        </w:rPr>
+        <w:t xml:space="preserve">- </w:t>
+      </w:r>
+      <w:r>
+        <w:rPr>
+          <w:rFonts w:ascii="Times New Roman" w:eastAsia="Times New Roman" w:hAnsi="Times New Roman" w:cs="Times New Roman"/>
+        </w:rPr>
+        <w:t>BoardDrawer class: class to draw chessboard. This class has a `draw()` method to draw a chessboard and related objects.</w:t>
+      </w:r>
     </w:p>
     <w:p>
       <w:pPr>

</xml_diff>